<commit_message>
included the cornstalk section
</commit_message>
<xml_diff>
--- a/About Me.docx
+++ b/About Me.docx
@@ -146,6 +146,7 @@
     </w:p>
     <w:p>
       <w:pPr>
+        <w:jc w:val="right"/>
         <w:rPr>
           <w:rFonts w:ascii="Helvetica Neue" w:eastAsia="Times New Roman" w:hAnsi="Helvetica Neue" w:cs="Times New Roman"/>
           <w:color w:val="F2F2F2"/>
@@ -262,7 +263,73 @@
           <w:szCs w:val="30"/>
           <w:shd w:val="clear" w:color="auto" w:fill="C9B783"/>
         </w:rPr>
-        <w:t>I am a Junior Mechanical Engineering student at the New York University. I am passionate about designing, prototyping, and implementing systems that solves a particular problem; and through participating in projects and competitions, I have honed my skills in Arduino, Solidworks, Python, Prototyping and Papercrafting.</w:t>
+        <w:t xml:space="preserve">I am a Junior Mechanical Engineering student at the New York University. I am passionate about designing, prototyping, and implementing systems that solves a </w:t>
+      </w:r>
+      <w:proofErr w:type="gramStart"/>
+      <w:r>
+        <w:rPr>
+          <w:rFonts w:ascii="Helvetica Neue" w:eastAsia="Times New Roman" w:hAnsi="Helvetica Neue" w:cs="Times New Roman"/>
+          <w:color w:val="F2F2F2"/>
+          <w:sz w:val="30"/>
+          <w:szCs w:val="30"/>
+          <w:shd w:val="clear" w:color="auto" w:fill="C9B783"/>
+        </w:rPr>
+        <w:t>particular problem</w:t>
+      </w:r>
+      <w:proofErr w:type="gramEnd"/>
+      <w:r>
+        <w:rPr>
+          <w:rFonts w:ascii="Helvetica Neue" w:eastAsia="Times New Roman" w:hAnsi="Helvetica Neue" w:cs="Times New Roman"/>
+          <w:color w:val="F2F2F2"/>
+          <w:sz w:val="30"/>
+          <w:szCs w:val="30"/>
+          <w:shd w:val="clear" w:color="auto" w:fill="C9B783"/>
+        </w:rPr>
+        <w:t xml:space="preserve">; and through participating in projects and competitions, I have honed my skills in Arduino, </w:t>
+      </w:r>
+      <w:proofErr w:type="spellStart"/>
+      <w:r>
+        <w:rPr>
+          <w:rFonts w:ascii="Helvetica Neue" w:eastAsia="Times New Roman" w:hAnsi="Helvetica Neue" w:cs="Times New Roman"/>
+          <w:color w:val="F2F2F2"/>
+          <w:sz w:val="30"/>
+          <w:szCs w:val="30"/>
+          <w:shd w:val="clear" w:color="auto" w:fill="C9B783"/>
+        </w:rPr>
+        <w:t>Solidworks</w:t>
+      </w:r>
+      <w:proofErr w:type="spellEnd"/>
+      <w:r>
+        <w:rPr>
+          <w:rFonts w:ascii="Helvetica Neue" w:eastAsia="Times New Roman" w:hAnsi="Helvetica Neue" w:cs="Times New Roman"/>
+          <w:color w:val="F2F2F2"/>
+          <w:sz w:val="30"/>
+          <w:szCs w:val="30"/>
+          <w:shd w:val="clear" w:color="auto" w:fill="C9B783"/>
+        </w:rPr>
+        <w:t xml:space="preserve">, Python, Prototyping and </w:t>
+      </w:r>
+      <w:proofErr w:type="spellStart"/>
+      <w:r>
+        <w:rPr>
+          <w:rFonts w:ascii="Helvetica Neue" w:eastAsia="Times New Roman" w:hAnsi="Helvetica Neue" w:cs="Times New Roman"/>
+          <w:color w:val="F2F2F2"/>
+          <w:sz w:val="30"/>
+          <w:szCs w:val="30"/>
+          <w:shd w:val="clear" w:color="auto" w:fill="C9B783"/>
+        </w:rPr>
+        <w:t>Papercrafting</w:t>
+      </w:r>
+      <w:proofErr w:type="spellEnd"/>
+      <w:r>
+        <w:rPr>
+          <w:rFonts w:ascii="Helvetica Neue" w:eastAsia="Times New Roman" w:hAnsi="Helvetica Neue" w:cs="Times New Roman"/>
+          <w:color w:val="F2F2F2"/>
+          <w:sz w:val="30"/>
+          <w:szCs w:val="30"/>
+          <w:shd w:val="clear" w:color="auto" w:fill="C9B783"/>
+        </w:rPr>
+        <w:t>.</w:t>
       </w:r>
     </w:p>
     <w:p/>
@@ -280,7 +347,73 @@
           <w:szCs w:val="30"/>
           <w:shd w:val="clear" w:color="auto" w:fill="C9B783"/>
         </w:rPr>
-        <w:t>Currently, I am working on developing an Autonomous Surface Vehicle that could gather water quality data autonomously in the Gowanus Canal. Several of my work had gained international recognition, such as the Wadi Drone. Wadi Drone is the winning drone of the 2015 Drones For Good Competition that aids conservation efforts in the UAE.</w:t>
+        <w:t xml:space="preserve">Currently, I am working on developing an Autonomous Surface Vehicle that could gather water quality data autonomously in the Gowanus Canal. Several of my work had gained international recognition, such as the </w:t>
+      </w:r>
+      <w:proofErr w:type="spellStart"/>
+      <w:r>
+        <w:rPr>
+          <w:rFonts w:ascii="Helvetica Neue" w:eastAsia="Times New Roman" w:hAnsi="Helvetica Neue" w:cs="Times New Roman"/>
+          <w:color w:val="F2F2F2"/>
+          <w:sz w:val="30"/>
+          <w:szCs w:val="30"/>
+          <w:shd w:val="clear" w:color="auto" w:fill="C9B783"/>
+        </w:rPr>
+        <w:t>Wadi</w:t>
+      </w:r>
+      <w:proofErr w:type="spellEnd"/>
+      <w:r>
+        <w:rPr>
+          <w:rFonts w:ascii="Helvetica Neue" w:eastAsia="Times New Roman" w:hAnsi="Helvetica Neue" w:cs="Times New Roman"/>
+          <w:color w:val="F2F2F2"/>
+          <w:sz w:val="30"/>
+          <w:szCs w:val="30"/>
+          <w:shd w:val="clear" w:color="auto" w:fill="C9B783"/>
+        </w:rPr>
+        <w:t xml:space="preserve"> Drone. </w:t>
+      </w:r>
+      <w:proofErr w:type="spellStart"/>
+      <w:r>
+        <w:rPr>
+          <w:rFonts w:ascii="Helvetica Neue" w:eastAsia="Times New Roman" w:hAnsi="Helvetica Neue" w:cs="Times New Roman"/>
+          <w:color w:val="F2F2F2"/>
+          <w:sz w:val="30"/>
+          <w:szCs w:val="30"/>
+          <w:shd w:val="clear" w:color="auto" w:fill="C9B783"/>
+        </w:rPr>
+        <w:t>Wadi</w:t>
+      </w:r>
+      <w:proofErr w:type="spellEnd"/>
+      <w:r>
+        <w:rPr>
+          <w:rFonts w:ascii="Helvetica Neue" w:eastAsia="Times New Roman" w:hAnsi="Helvetica Neue" w:cs="Times New Roman"/>
+          <w:color w:val="F2F2F2"/>
+          <w:sz w:val="30"/>
+          <w:szCs w:val="30"/>
+          <w:shd w:val="clear" w:color="auto" w:fill="C9B783"/>
+        </w:rPr>
+        <w:t xml:space="preserve"> Drone is the winning drone of the 2015 Drones </w:t>
+      </w:r>
+      <w:proofErr w:type="gramStart"/>
+      <w:r>
+        <w:rPr>
+          <w:rFonts w:ascii="Helvetica Neue" w:eastAsia="Times New Roman" w:hAnsi="Helvetica Neue" w:cs="Times New Roman"/>
+          <w:color w:val="F2F2F2"/>
+          <w:sz w:val="30"/>
+          <w:szCs w:val="30"/>
+          <w:shd w:val="clear" w:color="auto" w:fill="C9B783"/>
+        </w:rPr>
+        <w:t>For</w:t>
+      </w:r>
+      <w:proofErr w:type="gramEnd"/>
+      <w:r>
+        <w:rPr>
+          <w:rFonts w:ascii="Helvetica Neue" w:eastAsia="Times New Roman" w:hAnsi="Helvetica Neue" w:cs="Times New Roman"/>
+          <w:color w:val="F2F2F2"/>
+          <w:sz w:val="30"/>
+          <w:szCs w:val="30"/>
+          <w:shd w:val="clear" w:color="auto" w:fill="C9B783"/>
+        </w:rPr>
+        <w:t xml:space="preserve"> Good Competition that aids conservation efforts in the UAE.</w:t>
       </w:r>
     </w:p>
     <w:p/>

</xml_diff>